<commit_message>
Adicionando Publicação do Jogo na Palataforma Itch.io
</commit_message>
<xml_diff>
--- a/TelaJogo/TelasJogo.docx
+++ b/TelaJogo/TelasJogo.docx
@@ -1,6 +1,6 @@
 
 <file path=word/document.xml><?xml version="1.0" encoding="utf-8"?>
-<w:document xmlns:wpc="http://schemas.microsoft.com/office/word/2010/wordprocessingCanvas" xmlns:cx="http://schemas.microsoft.com/office/drawing/2014/chartex" xmlns:cx1="http://schemas.microsoft.com/office/drawing/2015/9/8/chartex" xmlns:cx2="http://schemas.microsoft.com/office/drawing/2015/10/21/chartex" xmlns:cx3="http://schemas.microsoft.com/office/drawing/2016/5/9/chartex" xmlns:cx4="http://schemas.microsoft.com/office/drawing/2016/5/10/chartex" xmlns:cx5="http://schemas.microsoft.com/office/drawing/2016/5/11/chartex" xmlns:cx6="http://schemas.microsoft.com/office/drawing/2016/5/12/chartex" xmlns:cx7="http://schemas.microsoft.com/office/drawing/2016/5/13/chartex" xmlns:cx8="http://schemas.microsoft.com/office/drawing/2016/5/14/chartex" xmlns:mc="http://schemas.openxmlformats.org/markup-compatibility/2006" xmlns:aink="http://schemas.microsoft.com/office/drawing/2016/ink" xmlns:am3d="http://schemas.microsoft.com/office/drawing/2017/model3d" xmlns:o="urn:schemas-microsoft-com:office:office" xmlns:r="http://schemas.openxmlformats.org/officeDocument/2006/relationships" xmlns:m="http://schemas.openxmlformats.org/officeDocument/2006/math" xmlns:v="urn:schemas-microsoft-com:vml" xmlns:wp14="http://schemas.microsoft.com/office/word/2010/wordprocessingDrawing" xmlns:wp="http://schemas.openxmlformats.org/drawingml/2006/wordprocessingDrawing" xmlns:w10="urn:schemas-microsoft-com:office:word" xmlns:w="http://schemas.openxmlformats.org/wordprocessingml/2006/main" xmlns:w14="http://schemas.microsoft.com/office/word/2010/wordml" xmlns:w15="http://schemas.microsoft.com/office/word/2012/wordml" xmlns:w16cex="http://schemas.microsoft.com/office/word/2018/wordml/cex" xmlns:w16cid="http://schemas.microsoft.com/office/word/2016/wordml/cid" xmlns:w16="http://schemas.microsoft.com/office/word/2018/wordml" xmlns:w16se="http://schemas.microsoft.com/office/word/2015/wordml/symex" xmlns:wpg="http://schemas.microsoft.com/office/word/2010/wordprocessingGroup" xmlns:wpi="http://schemas.microsoft.com/office/word/2010/wordprocessingInk" xmlns:wne="http://schemas.microsoft.com/office/word/2006/wordml" xmlns:wps="http://schemas.microsoft.com/office/word/2010/wordprocessingShape" mc:Ignorable="w14 w15 w16se w16cid w16 w16cex wp14">
+<w:document xmlns:wpc="http://schemas.microsoft.com/office/word/2010/wordprocessingCanvas" xmlns:cx="http://schemas.microsoft.com/office/drawing/2014/chartex" xmlns:cx1="http://schemas.microsoft.com/office/drawing/2015/9/8/chartex" xmlns:cx2="http://schemas.microsoft.com/office/drawing/2015/10/21/chartex" xmlns:cx3="http://schemas.microsoft.com/office/drawing/2016/5/9/chartex" xmlns:cx4="http://schemas.microsoft.com/office/drawing/2016/5/10/chartex" xmlns:cx5="http://schemas.microsoft.com/office/drawing/2016/5/11/chartex" xmlns:cx6="http://schemas.microsoft.com/office/drawing/2016/5/12/chartex" xmlns:cx7="http://schemas.microsoft.com/office/drawing/2016/5/13/chartex" xmlns:cx8="http://schemas.microsoft.com/office/drawing/2016/5/14/chartex" xmlns:mc="http://schemas.openxmlformats.org/markup-compatibility/2006" xmlns:aink="http://schemas.microsoft.com/office/drawing/2016/ink" xmlns:am3d="http://schemas.microsoft.com/office/drawing/2017/model3d" xmlns:o="urn:schemas-microsoft-com:office:office" xmlns:oel="http://schemas.microsoft.com/office/2019/extlst" xmlns:r="http://schemas.openxmlformats.org/officeDocument/2006/relationships" xmlns:m="http://schemas.openxmlformats.org/officeDocument/2006/math" xmlns:v="urn:schemas-microsoft-com:vml" xmlns:wp14="http://schemas.microsoft.com/office/word/2010/wordprocessingDrawing" xmlns:wp="http://schemas.openxmlformats.org/drawingml/2006/wordprocessingDrawing" xmlns:w10="urn:schemas-microsoft-com:office:word" xmlns:w="http://schemas.openxmlformats.org/wordprocessingml/2006/main" xmlns:w14="http://schemas.microsoft.com/office/word/2010/wordml" xmlns:w15="http://schemas.microsoft.com/office/word/2012/wordml" xmlns:w16cex="http://schemas.microsoft.com/office/word/2018/wordml/cex" xmlns:w16cid="http://schemas.microsoft.com/office/word/2016/wordml/cid" xmlns:w16="http://schemas.microsoft.com/office/word/2018/wordml" xmlns:w16sdtdh="http://schemas.microsoft.com/office/word/2020/wordml/sdtdatahash" xmlns:w16se="http://schemas.microsoft.com/office/word/2015/wordml/symex" xmlns:wpg="http://schemas.microsoft.com/office/word/2010/wordprocessingGroup" xmlns:wpi="http://schemas.microsoft.com/office/word/2010/wordprocessingInk" xmlns:wne="http://schemas.microsoft.com/office/word/2006/wordml" xmlns:wps="http://schemas.microsoft.com/office/word/2010/wordprocessingShape" mc:Ignorable="w14 w15 w16se w16cid w16 w16cex w16sdtdh wp14">
   <w:body>
     <w:p>
       <w:pPr>
@@ -133,7 +133,21 @@
           <w:rFonts w:ascii="Calibri" w:hAnsi="Calibri" w:cs="Calibri"/>
           <w:lang w:val="pt-PT"/>
         </w:rPr>
-        <w:t>José Carlos Romão da silva Junior - 202110818</w:t>
+        <w:t xml:space="preserve">José Carlos Romão da silva Junior </w:t>
+      </w:r>
+      <w:r>
+        <w:rPr>
+          <w:rFonts w:ascii="Calibri" w:hAnsi="Calibri" w:cs="Calibri"/>
+          <w:lang w:val="pt-PT"/>
+        </w:rPr>
+        <w:t>–</w:t>
+      </w:r>
+      <w:r>
+        <w:rPr>
+          <w:rFonts w:ascii="Calibri" w:hAnsi="Calibri" w:cs="Calibri"/>
+          <w:lang w:val="pt-PT"/>
+        </w:rPr>
+        <w:t xml:space="preserve"> 202110818</w:t>
       </w:r>
     </w:p>
     <w:p>
@@ -148,6 +162,47 @@
           <w:lang w:val="pt-PT"/>
         </w:rPr>
       </w:pPr>
+      <w:r>
+        <w:rPr>
+          <w:rFonts w:ascii="Calibri" w:hAnsi="Calibri" w:cs="Calibri"/>
+          <w:lang w:val="pt-PT"/>
+        </w:rPr>
+        <w:t xml:space="preserve">Leonardo Avelar </w:t>
+      </w:r>
+      <w:r>
+        <w:rPr>
+          <w:rFonts w:ascii="Calibri" w:hAnsi="Calibri" w:cs="Calibri"/>
+          <w:lang w:val="pt-PT"/>
+        </w:rPr>
+        <w:t>–</w:t>
+      </w:r>
+      <w:r>
+        <w:rPr>
+          <w:rFonts w:ascii="Calibri" w:hAnsi="Calibri" w:cs="Calibri"/>
+          <w:lang w:val="pt-PT"/>
+        </w:rPr>
+        <w:t xml:space="preserve"> 202110529</w:t>
+      </w:r>
+    </w:p>
+    <w:p>
+      <w:pPr>
+        <w:widowControl w:val="0"/>
+        <w:autoSpaceDE w:val="0"/>
+        <w:autoSpaceDN w:val="0"/>
+        <w:adjustRightInd w:val="0"/>
+        <w:spacing w:after="200" w:line="240" w:lineRule="auto"/>
+        <w:rPr>
+          <w:rFonts w:ascii="Calibri" w:hAnsi="Calibri" w:cs="Calibri"/>
+          <w:lang w:val="pt-PT"/>
+        </w:rPr>
+      </w:pPr>
+      <w:r>
+        <w:rPr>
+          <w:rFonts w:ascii="Calibri" w:hAnsi="Calibri" w:cs="Calibri"/>
+          <w:lang w:val="pt-PT"/>
+        </w:rPr>
+        <w:t>Publicação do Game: https://alexamaral2.itch.io/aegisterra</w:t>
+      </w:r>
     </w:p>
     <w:p>
       <w:pPr>
@@ -209,14 +264,13 @@
       <w:r>
         <w:rPr>
           <w:rFonts w:ascii="Calibri" w:hAnsi="Calibri" w:cs="Calibri"/>
-          <w:noProof/>
           <w:lang w:val="pt-PT"/>
         </w:rPr>
         <w:drawing>
-          <wp:inline distT="0" distB="0" distL="0" distR="0">
-            <wp:extent cx="5283200" cy="2768600"/>
-            <wp:effectExtent l="0" t="0" r="0" b="0"/>
-            <wp:docPr id="3" name="Imagem 3"/>
+          <wp:inline distT="0" distB="0" distL="0" distR="0" wp14:anchorId="69BE48FC" wp14:editId="4A798FCE">
+            <wp:extent cx="5400040" cy="2780665"/>
+            <wp:effectExtent l="0" t="0" r="0" b="635"/>
+            <wp:docPr id="323469535" name="Imagem 1"/>
             <wp:cNvGraphicFramePr>
               <a:graphicFrameLocks xmlns:a="http://schemas.openxmlformats.org/drawingml/2006/main" noChangeAspect="1"/>
             </wp:cNvGraphicFramePr>
@@ -224,36 +278,23 @@
               <a:graphicData uri="http://schemas.openxmlformats.org/drawingml/2006/picture">
                 <pic:pic xmlns:pic="http://schemas.openxmlformats.org/drawingml/2006/picture">
                   <pic:nvPicPr>
-                    <pic:cNvPr id="0" name="Imagem 1"/>
-                    <pic:cNvPicPr>
-                      <a:picLocks noChangeAspect="1" noChangeArrowheads="1"/>
-                    </pic:cNvPicPr>
+                    <pic:cNvPr id="323469535" name=""/>
+                    <pic:cNvPicPr/>
                   </pic:nvPicPr>
                   <pic:blipFill>
-                    <a:blip r:embed="rId4" cstate="print">
-                      <a:extLst>
-                        <a:ext uri="{28A0092B-C50C-407E-A947-70E740481C1C}">
-                          <a14:useLocalDpi xmlns:a14="http://schemas.microsoft.com/office/drawing/2010/main" val="0"/>
-                        </a:ext>
-                      </a:extLst>
-                    </a:blip>
-                    <a:srcRect/>
+                    <a:blip r:embed="rId4"/>
                     <a:stretch>
                       <a:fillRect/>
                     </a:stretch>
                   </pic:blipFill>
-                  <pic:spPr bwMode="auto">
+                  <pic:spPr>
                     <a:xfrm>
                       <a:off x="0" y="0"/>
-                      <a:ext cx="5283200" cy="2768600"/>
+                      <a:ext cx="5400040" cy="2780665"/>
                     </a:xfrm>
                     <a:prstGeom prst="rect">
                       <a:avLst/>
                     </a:prstGeom>
-                    <a:noFill/>
-                    <a:ln>
-                      <a:noFill/>
-                    </a:ln>
                   </pic:spPr>
                 </pic:pic>
               </a:graphicData>
@@ -327,7 +368,7 @@
         </w:rPr>
         <w:lastRenderedPageBreak/>
         <w:drawing>
-          <wp:inline distT="0" distB="0" distL="0" distR="0">
+          <wp:inline distT="0" distB="0" distL="0" distR="0" wp14:anchorId="40EF7942" wp14:editId="1948438B">
             <wp:extent cx="5283200" cy="2774950"/>
             <wp:effectExtent l="0" t="0" r="0" b="6350"/>
             <wp:docPr id="2" name="Imagem 2"/>
@@ -466,7 +507,7 @@
           <w:lang w:val="pt-PT"/>
         </w:rPr>
         <w:drawing>
-          <wp:inline distT="0" distB="0" distL="0" distR="0">
+          <wp:inline distT="0" distB="0" distL="0" distR="0" wp14:anchorId="6305A004" wp14:editId="635D9C76">
             <wp:extent cx="5283200" cy="2774950"/>
             <wp:effectExtent l="0" t="0" r="0" b="6350"/>
             <wp:docPr id="1" name="Imagem 1"/>
@@ -680,10 +721,7 @@
         <w:t>As fase do jogo ainda não estão funcionando, então colocamos só a imagem delas, e como da pra ver no vídeo, quando clica no start ele vai pros créditos, por esse motivo das fases ainda nao estarem prontas.</w:t>
       </w:r>
     </w:p>
-    <w:p>
-      <w:bookmarkStart w:id="0" w:name="_GoBack"/>
-      <w:bookmarkEnd w:id="0"/>
-    </w:p>
+    <w:p/>
     <w:sectPr>
       <w:pgSz w:w="11906" w:h="16838"/>
       <w:pgMar w:top="1417" w:right="1701" w:bottom="1417" w:left="1701" w:header="708" w:footer="708" w:gutter="0"/>
@@ -695,7 +733,7 @@
 </file>
 
 <file path=word/styles.xml><?xml version="1.0" encoding="utf-8"?>
-<w:styles xmlns:mc="http://schemas.openxmlformats.org/markup-compatibility/2006" xmlns:r="http://schemas.openxmlformats.org/officeDocument/2006/relationships" xmlns:w="http://schemas.openxmlformats.org/wordprocessingml/2006/main" xmlns:w14="http://schemas.microsoft.com/office/word/2010/wordml" xmlns:w15="http://schemas.microsoft.com/office/word/2012/wordml" xmlns:w16cex="http://schemas.microsoft.com/office/word/2018/wordml/cex" xmlns:w16cid="http://schemas.microsoft.com/office/word/2016/wordml/cid" xmlns:w16="http://schemas.microsoft.com/office/word/2018/wordml" xmlns:w16se="http://schemas.microsoft.com/office/word/2015/wordml/symex" mc:Ignorable="w14 w15 w16se w16cid w16 w16cex">
+<w:styles xmlns:mc="http://schemas.openxmlformats.org/markup-compatibility/2006" xmlns:r="http://schemas.openxmlformats.org/officeDocument/2006/relationships" xmlns:w="http://schemas.openxmlformats.org/wordprocessingml/2006/main" xmlns:w14="http://schemas.microsoft.com/office/word/2010/wordml" xmlns:w15="http://schemas.microsoft.com/office/word/2012/wordml" xmlns:w16cex="http://schemas.microsoft.com/office/word/2018/wordml/cex" xmlns:w16cid="http://schemas.microsoft.com/office/word/2016/wordml/cid" xmlns:w16="http://schemas.microsoft.com/office/word/2018/wordml" xmlns:w16sdtdh="http://schemas.microsoft.com/office/word/2020/wordml/sdtdatahash" xmlns:w16se="http://schemas.microsoft.com/office/word/2015/wordml/symex" mc:Ignorable="w14 w15 w16se w16cid w16 w16cex w16sdtdh">
   <w:docDefaults>
     <w:rPrDefault>
       <w:rPr>

</xml_diff>